<commit_message>
Removed the cost table, unless provided from the finished contract document
</commit_message>
<xml_diff>
--- a/ContractApplikation/Output/DBMS-Frontend.docx
+++ b/ContractApplikation/Output/DBMS-Frontend.docx
@@ -6113,11 +6113,6 @@
         <w:rPr/>
       </w:pPr>
       <w:bookmarkStart w:id="76" w:name="TabelleKosten"/>
-      <w:r>
-        <w:rPr/>
-        <w:t xml:space="preserve">[Projekt_TabelleKosten]</w:t>
-      </w:r>
-      <w:bookmarkEnd w:id="76"/>
     </w:p>
     <w:p>
       <w:pPr>

</xml_diff>